<commit_message>
Popravljen tei stil v docx in narejena nova konverzija s docx2tei
</commit_message>
<xml_diff>
--- a/1989-07-26/Zbor_obcin_43_seja_26.7.1989.docx
+++ b/1989-07-26/Zbor_obcin_43_seja_26.7.1989.docx
@@ -90,10 +90,7 @@
     </w:p>
     <w:p>
       <w:pPr>
-        <w:pStyle w:val="Telobesedila4"/>
-        <w:spacing w:line="490" w:lineRule="exact"/>
-        <w:ind w:firstLine="0"/>
-        <w:jc w:val="left"/>
+        <w:pStyle w:val="Heading1"/>
       </w:pPr>
       <w:r>
         <w:rPr>
@@ -3759,10 +3756,7 @@
     </w:p>
     <w:p>
       <w:pPr>
-        <w:pStyle w:val="Telobesedila4"/>
-        <w:spacing w:line="494" w:lineRule="exact"/>
-        <w:ind w:firstLine="0"/>
-        <w:jc w:val="left"/>
+        <w:pStyle w:val="Heading1"/>
       </w:pPr>
       <w:r>
         <w:rPr>
@@ -5031,9 +5025,7 @@
     </w:p>
     <w:p>
       <w:pPr>
-        <w:pStyle w:val="Bodytext70"/>
-        <w:spacing w:line="240" w:lineRule="exact"/>
-        <w:jc w:val="left"/>
+        <w:pStyle w:val="Heading1"/>
       </w:pPr>
       <w:r>
         <w:rPr>
@@ -5053,6 +5045,20 @@
           <w:rStyle w:val="Bodytext71"/>
         </w:rPr>
         <w:t>SKUPŠČINE SOCIALISTIČNE REPUBLIKE SLOVENIJE</w:t>
+      </w:r>
+    </w:p>
+    <w:p>
+      <w:pPr>
+        <w:pStyle w:val="Heading2"/>
+        <w:rPr>
+          <w:rStyle w:val="Telobesedila1"/>
+        </w:rPr>
+      </w:pPr>
+      <w:r>
+        <w:rPr>
+          <w:rStyle w:val="Telobesedila1"/>
+        </w:rPr>
+        <w:t>43. Seja</w:t>
       </w:r>
     </w:p>
     <w:p>
@@ -5066,18 +5072,6 @@
         <w:rPr>
           <w:rStyle w:val="Telobesedila1"/>
         </w:rPr>
-        <w:t>43. Seja</w:t>
-      </w:r>
-      <w:r>
-        <w:rPr>
-          <w:rStyle w:val="Telobesedila1"/>
-        </w:rPr>
-        <w:t xml:space="preserve"> </w:t>
-      </w:r>
-      <w:r>
-        <w:rPr>
-          <w:rStyle w:val="Telobesedila1"/>
-        </w:rPr>
         <w:t>(26. junij 1989)</w:t>
       </w:r>
     </w:p>
@@ -5679,7 +5673,14 @@
         <w:rPr>
           <w:rStyle w:val="Telobesedila1"/>
         </w:rPr>
-        <w:t>kakšno točko preskočimo in se potem nanjo vrnemo. Ali kdo</w:t>
+        <w:t xml:space="preserve">kakšno točko preskočimo in se potem nanjo vrnemo. Ali </w:t>
+      </w:r>
+      <w:r>
+        <w:rPr>
+          <w:rStyle w:val="Telobesedila1"/>
+        </w:rPr>
+        <w:lastRenderedPageBreak/>
+        <w:t>kdo</w:t>
       </w:r>
       <w:r>
         <w:rPr>
@@ -5724,7 +5725,6 @@
         <w:rPr>
           <w:rStyle w:val="Telobesedila1"/>
         </w:rPr>
-        <w:lastRenderedPageBreak/>
         <w:t>Predlagam, da prijavite razprave, kolikor se lahko</w:t>
       </w:r>
       <w:r>
@@ -10099,7 +10099,15 @@
         <w:rPr>
           <w:rStyle w:val="Telobesedila1"/>
         </w:rPr>
-        <w:t>zakona o usmerjenem izobraževa</w:t>
+        <w:t>zakona o usme</w:t>
+      </w:r>
+      <w:bookmarkStart w:id="1" w:name="_GoBack"/>
+      <w:bookmarkEnd w:id="1"/>
+      <w:r>
+        <w:rPr>
+          <w:rStyle w:val="Telobesedila1"/>
+        </w:rPr>
+        <w:t>rjenem izobraževa</w:t>
       </w:r>
       <w:r>
         <w:rPr>
@@ -48152,8 +48160,6 @@
       <w:r>
         <w:t>motivacijski in različni glede na poslovno uspešnost."</w:t>
       </w:r>
-      <w:bookmarkStart w:id="1" w:name="_GoBack"/>
-      <w:bookmarkEnd w:id="1"/>
     </w:p>
     <w:p>
       <w:pPr>
@@ -49144,7 +49150,7 @@
                     <w:rStyle w:val="Headerorfooter2"/>
                     <w:noProof/>
                   </w:rPr>
-                  <w:t>82</w:t>
+                  <w:t>10</w:t>
                 </w:r>
                 <w:r>
                   <w:rPr>
@@ -49223,7 +49229,7 @@
                     <w:rStyle w:val="Headerorfooter2"/>
                     <w:noProof/>
                   </w:rPr>
-                  <w:t>83</w:t>
+                  <w:t>9</w:t>
                 </w:r>
                 <w:r>
                   <w:rPr>
@@ -50537,7 +50543,6 @@
     <w:next w:val="Normal"/>
     <w:link w:val="Heading2Char"/>
     <w:uiPriority w:val="9"/>
-    <w:semiHidden/>
     <w:unhideWhenUsed/>
     <w:qFormat/>
     <w:rsid w:val="005031DF"/>
@@ -52029,7 +52034,6 @@
     <w:basedOn w:val="DefaultParagraphFont"/>
     <w:link w:val="Heading2"/>
     <w:uiPriority w:val="9"/>
-    <w:semiHidden/>
     <w:rsid w:val="005031DF"/>
     <w:rPr>
       <w:rFonts w:asciiTheme="majorHAnsi" w:eastAsiaTheme="majorEastAsia" w:hAnsiTheme="majorHAnsi" w:cstheme="majorBidi"/>
@@ -52601,7 +52605,7 @@
   <a:extraClrSchemeLst/>
   <a:extLst>
     <a:ext uri="{05A4C25C-085E-4340-85A3-A5531E510DB2}">
-      <thm15:themeFamily xmlns:thm15="http://schemas.microsoft.com/office/thememl/2012/main" xmlns="" name="Office Theme" id="{62F939B6-93AF-4DB8-9C6B-D6C7DFDC589F}" vid="{4A3C46E8-61CC-4603-A589-7422A47A8E4A}"/>
+      <thm15:themeFamily xmlns="" xmlns:thm15="http://schemas.microsoft.com/office/thememl/2012/main" name="Office Theme" id="{62F939B6-93AF-4DB8-9C6B-D6C7DFDC589F}" vid="{4A3C46E8-61CC-4603-A589-7422A47A8E4A}"/>
     </a:ext>
   </a:extLst>
 </a:theme>

</xml_diff>